<commit_message>
Header has been edited.
</commit_message>
<xml_diff>
--- a/doc/180412_matl_Lastenheft_Gonzalez_Huerzeler_V1.0.docx
+++ b/doc/180412_matl_Lastenheft_Gonzalez_Huerzeler_V1.0.docx
@@ -1067,8 +1067,6 @@
         </w:rPr>
         <w:br w:type="page"/>
       </w:r>
-      <w:bookmarkStart w:id="0" w:name="_GoBack"/>
-      <w:bookmarkEnd w:id="0"/>
     </w:p>
     <w:p>
       <w:pPr>
@@ -2728,7 +2726,7 @@
           <w:rFonts w:ascii="Arial" w:hAnsi="Arial" w:cs="Arial"/>
         </w:rPr>
       </w:pPr>
-      <w:bookmarkStart w:id="1" w:name="_Toc408915591"/>
+      <w:bookmarkStart w:id="0" w:name="_Toc408915591"/>
       <w:r>
         <w:rPr>
           <w:rFonts w:ascii="Arial" w:hAnsi="Arial" w:cs="Arial"/>
@@ -2736,122 +2734,122 @@
         <w:lastRenderedPageBreak/>
         <w:t>Zielbestimmung</w:t>
       </w:r>
+      <w:bookmarkEnd w:id="0"/>
+    </w:p>
+    <w:p>
+      <w:pPr>
+        <w:rPr>
+          <w:rFonts w:cs="Arial"/>
+        </w:rPr>
+      </w:pPr>
+      <w:r>
+        <w:rPr>
+          <w:rFonts w:cs="Arial"/>
+        </w:rPr>
+        <w:t>In</w:t>
+      </w:r>
+      <w:r>
+        <w:rPr>
+          <w:rFonts w:cs="Arial"/>
+        </w:rPr>
+        <w:t xml:space="preserve"> dieser Projektarbeit wird eine </w:t>
+      </w:r>
+      <w:r>
+        <w:rPr>
+          <w:rFonts w:cs="Arial"/>
+        </w:rPr>
+        <w:t>Software</w:t>
+      </w:r>
+      <w:r>
+        <w:rPr>
+          <w:rFonts w:cs="Arial"/>
+        </w:rPr>
+        <w:t xml:space="preserve"> entwickelt</w:t>
+      </w:r>
+      <w:r>
+        <w:rPr>
+          <w:rFonts w:cs="Arial"/>
+        </w:rPr>
+        <w:t xml:space="preserve">, welche für das Entschlüsseln von Passwörtern oder Hashes genutzt </w:t>
+      </w:r>
+      <w:r>
+        <w:rPr>
+          <w:rFonts w:cs="Arial"/>
+        </w:rPr>
+        <w:t>wird</w:t>
+      </w:r>
+      <w:r>
+        <w:rPr>
+          <w:rFonts w:cs="Arial"/>
+        </w:rPr>
+        <w:t>.</w:t>
+      </w:r>
+      <w:r>
+        <w:rPr>
+          <w:rFonts w:cs="Arial"/>
+        </w:rPr>
+        <w:t xml:space="preserve"> Die Entschlüsselung soll mit der </w:t>
+      </w:r>
+      <w:proofErr w:type="spellStart"/>
+      <w:r>
+        <w:rPr>
+          <w:rFonts w:cs="Arial"/>
+          <w:i/>
+        </w:rPr>
+        <w:t>Brute</w:t>
+      </w:r>
+      <w:proofErr w:type="spellEnd"/>
+      <w:r>
+        <w:rPr>
+          <w:rFonts w:cs="Arial"/>
+          <w:i/>
+        </w:rPr>
+        <w:t>-Force</w:t>
+      </w:r>
+      <w:r>
+        <w:rPr>
+          <w:rFonts w:cs="Arial"/>
+          <w:i/>
+        </w:rPr>
+        <w:t xml:space="preserve">-Methode </w:t>
+      </w:r>
+      <w:r>
+        <w:t>realisiert werden.</w:t>
+      </w:r>
+      <w:r>
+        <w:rPr>
+          <w:rFonts w:cs="Arial"/>
+        </w:rPr>
+        <w:t xml:space="preserve"> Da in der heutigen Zeit der Digitalisierung der Schutz der persönlichen Daten immer wichtiger wird, kann anhand dieser Software z.B. die Stärke des Passwortes </w:t>
+      </w:r>
+      <w:r>
+        <w:rPr>
+          <w:rFonts w:cs="Arial"/>
+        </w:rPr>
+        <w:t>bestimmt werden</w:t>
+      </w:r>
+      <w:r>
+        <w:rPr>
+          <w:rFonts w:cs="Arial"/>
+        </w:rPr>
+        <w:t>.</w:t>
+      </w:r>
+    </w:p>
+    <w:p>
+      <w:pPr>
+        <w:pStyle w:val="berschrift2"/>
+        <w:rPr>
+          <w:rFonts w:ascii="Arial" w:hAnsi="Arial" w:cs="Arial"/>
+        </w:rPr>
+      </w:pPr>
+      <w:bookmarkStart w:id="1" w:name="_Toc408915592"/>
+      <w:r>
+        <w:rPr>
+          <w:rFonts w:ascii="Arial" w:hAnsi="Arial" w:cs="Arial"/>
+        </w:rPr>
+        <w:t>Muss</w:t>
+      </w:r>
       <w:bookmarkEnd w:id="1"/>
-    </w:p>
-    <w:p>
-      <w:pPr>
-        <w:rPr>
-          <w:rFonts w:cs="Arial"/>
-        </w:rPr>
-      </w:pPr>
-      <w:r>
-        <w:rPr>
-          <w:rFonts w:cs="Arial"/>
-        </w:rPr>
-        <w:t>In</w:t>
-      </w:r>
-      <w:r>
-        <w:rPr>
-          <w:rFonts w:cs="Arial"/>
-        </w:rPr>
-        <w:t xml:space="preserve"> dieser Projektarbeit wird eine </w:t>
-      </w:r>
-      <w:r>
-        <w:rPr>
-          <w:rFonts w:cs="Arial"/>
-        </w:rPr>
-        <w:t>Software</w:t>
-      </w:r>
-      <w:r>
-        <w:rPr>
-          <w:rFonts w:cs="Arial"/>
-        </w:rPr>
-        <w:t xml:space="preserve"> entwickelt</w:t>
-      </w:r>
-      <w:r>
-        <w:rPr>
-          <w:rFonts w:cs="Arial"/>
-        </w:rPr>
-        <w:t xml:space="preserve">, welche für das Entschlüsseln von Passwörtern oder Hashes genutzt </w:t>
-      </w:r>
-      <w:r>
-        <w:rPr>
-          <w:rFonts w:cs="Arial"/>
-        </w:rPr>
-        <w:t>wird</w:t>
-      </w:r>
-      <w:r>
-        <w:rPr>
-          <w:rFonts w:cs="Arial"/>
-        </w:rPr>
-        <w:t>.</w:t>
-      </w:r>
-      <w:r>
-        <w:rPr>
-          <w:rFonts w:cs="Arial"/>
-        </w:rPr>
-        <w:t xml:space="preserve"> Die Entschlüsselung soll mit der </w:t>
-      </w:r>
-      <w:proofErr w:type="spellStart"/>
-      <w:r>
-        <w:rPr>
-          <w:rFonts w:cs="Arial"/>
-          <w:i/>
-        </w:rPr>
-        <w:t>Brute</w:t>
-      </w:r>
-      <w:proofErr w:type="spellEnd"/>
-      <w:r>
-        <w:rPr>
-          <w:rFonts w:cs="Arial"/>
-          <w:i/>
-        </w:rPr>
-        <w:t>-Force</w:t>
-      </w:r>
-      <w:r>
-        <w:rPr>
-          <w:rFonts w:cs="Arial"/>
-          <w:i/>
-        </w:rPr>
-        <w:t xml:space="preserve">-Methode </w:t>
-      </w:r>
-      <w:r>
-        <w:t>realisiert werden.</w:t>
-      </w:r>
-      <w:r>
-        <w:rPr>
-          <w:rFonts w:cs="Arial"/>
-        </w:rPr>
-        <w:t xml:space="preserve"> Da in der heutigen Zeit der Digitalisierung der Schutz der persönlichen Daten immer wichtiger wird, kann anhand dieser Software z.B. die Stärke des Passwortes </w:t>
-      </w:r>
-      <w:r>
-        <w:rPr>
-          <w:rFonts w:cs="Arial"/>
-        </w:rPr>
-        <w:t>bestimmt werden</w:t>
-      </w:r>
-      <w:r>
-        <w:rPr>
-          <w:rFonts w:cs="Arial"/>
-        </w:rPr>
-        <w:t>.</w:t>
-      </w:r>
-    </w:p>
-    <w:p>
-      <w:pPr>
-        <w:pStyle w:val="berschrift2"/>
-        <w:rPr>
-          <w:rFonts w:ascii="Arial" w:hAnsi="Arial" w:cs="Arial"/>
-        </w:rPr>
-      </w:pPr>
-      <w:bookmarkStart w:id="2" w:name="_Toc408915592"/>
-      <w:r>
-        <w:rPr>
-          <w:rFonts w:ascii="Arial" w:hAnsi="Arial" w:cs="Arial"/>
-        </w:rPr>
-        <w:t>Muss</w:t>
-      </w:r>
-      <w:bookmarkEnd w:id="2"/>
     </w:p>
     <w:p>
       <w:pPr>
@@ -3054,14 +3052,14 @@
           <w:rFonts w:ascii="Arial" w:hAnsi="Arial" w:cs="Arial"/>
         </w:rPr>
       </w:pPr>
-      <w:bookmarkStart w:id="3" w:name="_Toc408915593"/>
+      <w:bookmarkStart w:id="2" w:name="_Toc408915593"/>
       <w:r>
         <w:rPr>
           <w:rFonts w:ascii="Arial" w:hAnsi="Arial" w:cs="Arial"/>
         </w:rPr>
         <w:t>Wunsch</w:t>
       </w:r>
-      <w:bookmarkEnd w:id="3"/>
+      <w:bookmarkEnd w:id="2"/>
     </w:p>
     <w:p>
       <w:pPr>
@@ -3150,97 +3148,88 @@
           <w:rFonts w:ascii="Arial" w:hAnsi="Arial" w:cs="Arial"/>
         </w:rPr>
       </w:pPr>
+      <w:bookmarkStart w:id="3" w:name="_Abgrenzungskriterien"/>
       <w:bookmarkStart w:id="4" w:name="_Toc408915594"/>
-      <w:bookmarkStart w:id="5" w:name="_Abgrenzungskriterien"/>
+      <w:bookmarkEnd w:id="3"/>
+      <w:r>
+        <w:rPr>
+          <w:rFonts w:ascii="Arial" w:hAnsi="Arial" w:cs="Arial"/>
+        </w:rPr>
+        <w:t>Abgrenzungskriterien</w:t>
+      </w:r>
+      <w:bookmarkEnd w:id="4"/>
+    </w:p>
+    <w:p>
+      <w:pPr>
+        <w:rPr>
+          <w:rFonts w:cs="Arial"/>
+        </w:rPr>
+      </w:pPr>
+      <w:r>
+        <w:rPr>
+          <w:rFonts w:cs="Arial"/>
+        </w:rPr>
+        <w:t xml:space="preserve">Das Programm wird nur für </w:t>
+      </w:r>
+      <w:r>
+        <w:rPr>
+          <w:rFonts w:cs="Arial"/>
+        </w:rPr>
+        <w:t>eigens eingegebene Passwörter oder Hashes verwendet. Für die Verwendung zum Knacken von vertrauenswürdigen Daten oder Dokumente ist diese Software auf keinen Fall geeignet.</w:t>
+      </w:r>
+    </w:p>
+    <w:p>
+      <w:pPr>
+        <w:rPr>
+          <w:rFonts w:cs="Arial"/>
+        </w:rPr>
+      </w:pPr>
+      <w:r>
+        <w:rPr>
+          <w:rFonts w:cs="Arial"/>
+        </w:rPr>
+        <w:t>Zugelassene Zeichen für die Passwörter sind Zahlen (0-9) und Buchstaben (A-Z / a-z). Sonderzeichen sind nicht Bestandteil.</w:t>
+      </w:r>
+      <w:r>
+        <w:rPr>
+          <w:rFonts w:cs="Arial"/>
+        </w:rPr>
+        <w:t xml:space="preserve"> </w:t>
+      </w:r>
+      <w:r>
+        <w:rPr>
+          <w:rFonts w:cs="Arial"/>
+        </w:rPr>
+        <w:t>Die Anzahl der Zeichen ist auf x = 8 limitiert.</w:t>
+      </w:r>
+      <w:r>
+        <w:rPr>
+          <w:rFonts w:cs="Arial"/>
+        </w:rPr>
+        <w:t xml:space="preserve"> </w:t>
+      </w:r>
+      <w:r>
+        <w:rPr>
+          <w:rFonts w:cs="Arial"/>
+          <w:highlight w:val="yellow"/>
+        </w:rPr>
+        <w:t xml:space="preserve">Der Grund für diese Eingrenzung liegt darin, dass das Passwort oder der Hash mit einem </w:t>
+      </w:r>
+      <w:r>
+        <w:rPr>
+          <w:rFonts w:cs="Arial"/>
+          <w:highlight w:val="yellow"/>
+        </w:rPr>
+        <w:t>Computer in einer sinnvollen Zeit ermittelbar ist.</w:t>
+      </w:r>
+      <w:r>
+        <w:rPr>
+          <w:rFonts w:cs="Arial"/>
+        </w:rPr>
+        <w:tab/>
+      </w:r>
+      <w:bookmarkStart w:id="5" w:name="_GoBack"/>
       <w:bookmarkEnd w:id="5"/>
-      <w:r>
-        <w:rPr>
-          <w:rFonts w:ascii="Arial" w:hAnsi="Arial" w:cs="Arial"/>
-        </w:rPr>
-        <w:t>Abgrenzungskriterien</w:t>
-      </w:r>
-      <w:bookmarkEnd w:id="4"/>
-    </w:p>
-    <w:p>
-      <w:pPr>
-        <w:rPr>
-          <w:rFonts w:cs="Arial"/>
-        </w:rPr>
-      </w:pPr>
-      <w:r>
-        <w:rPr>
-          <w:rFonts w:cs="Arial"/>
-        </w:rPr>
-        <w:t xml:space="preserve">Das Programm wird nur für </w:t>
-      </w:r>
-      <w:r>
-        <w:rPr>
-          <w:rFonts w:cs="Arial"/>
-        </w:rPr>
-        <w:t>eigens eingegebene Passwörter oder Hashes verwendet. Für die Verwendung zum Knacken von vertrauenswürdigen Daten oder Dokumente ist diese Software auf keinen Fall geeignet.</w:t>
-      </w:r>
-    </w:p>
-    <w:p>
-      <w:pPr>
-        <w:rPr>
-          <w:rFonts w:cs="Arial"/>
-        </w:rPr>
-      </w:pPr>
-      <w:r>
-        <w:rPr>
-          <w:rFonts w:cs="Arial"/>
-        </w:rPr>
-        <w:t>Zugelassene Zeichen für die Passwörter sind Zahlen (0-9) und Buchstaben (A-Z / a-z). Sonderzeichen sind nicht Bestandteil.</w:t>
-      </w:r>
-      <w:r>
-        <w:rPr>
-          <w:rFonts w:cs="Arial"/>
-        </w:rPr>
-        <w:t xml:space="preserve"> </w:t>
-      </w:r>
-      <w:r>
-        <w:rPr>
-          <w:rFonts w:cs="Arial"/>
-        </w:rPr>
-        <w:t>Die Anzahl der Zeichen ist auf x = 8 limitiert.</w:t>
-      </w:r>
-      <w:r>
-        <w:rPr>
-          <w:rFonts w:cs="Arial"/>
-        </w:rPr>
-        <w:t xml:space="preserve"> </w:t>
-      </w:r>
-      <w:r>
-        <w:rPr>
-          <w:rFonts w:cs="Arial"/>
-        </w:rPr>
-        <w:t xml:space="preserve">Der Grund für diese Eingrenzung liegt darin, dass das Passwort oder der Hash mit einem </w:t>
-      </w:r>
-      <w:r>
-        <w:rPr>
-          <w:rFonts w:cs="Arial"/>
-        </w:rPr>
-        <w:t xml:space="preserve">Computer in einer </w:t>
-      </w:r>
-      <w:r>
-        <w:rPr>
-          <w:rFonts w:cs="Arial"/>
-          <w:highlight w:val="yellow"/>
-        </w:rPr>
-        <w:t>sinnvollen Zeit</w:t>
-      </w:r>
-      <w:r>
-        <w:rPr>
-          <w:rFonts w:cs="Arial"/>
-        </w:rPr>
-        <w:t xml:space="preserve"> ermittelbar ist.</w:t>
-      </w:r>
-      <w:r>
-        <w:rPr>
-          <w:rFonts w:cs="Arial"/>
-        </w:rPr>
-        <w:tab/>
-      </w:r>
     </w:p>
     <w:p>
       <w:pPr>
@@ -4358,27 +4347,7 @@
             <w:color w:val="auto"/>
             <w:u w:val="none"/>
           </w:rPr>
-          <w:t>Kap</w:t>
-        </w:r>
-        <w:r>
-          <w:rPr>
-            <w:rStyle w:val="Hyperlink"/>
-            <w:rFonts w:cs="Arial"/>
-            <w:i/>
-            <w:color w:val="auto"/>
-            <w:u w:val="none"/>
-          </w:rPr>
-          <w:t>i</w:t>
-        </w:r>
-        <w:r>
-          <w:rPr>
-            <w:rStyle w:val="Hyperlink"/>
-            <w:rFonts w:cs="Arial"/>
-            <w:i/>
-            <w:color w:val="auto"/>
-            <w:u w:val="none"/>
-          </w:rPr>
-          <w:t>tel 1.3</w:t>
+          <w:t>Kapitel 1.3</w:t>
         </w:r>
       </w:hyperlink>
       <w:r>
@@ -6199,7 +6168,7 @@
         <w:sz w:val="20"/>
         <w:szCs w:val="20"/>
       </w:rPr>
-      <w:t>17.04.2018</w:t>
+      <w:t>18.04.2018</w:t>
     </w:r>
     <w:r>
       <w:rPr>
@@ -10493,6 +10462,7 @@
   <w:style w:type="character" w:default="1" w:styleId="Absatz-Standardschriftart">
     <w:name w:val="Default Paragraph Font"/>
     <w:uiPriority w:val="1"/>
+    <w:semiHidden/>
     <w:unhideWhenUsed/>
   </w:style>
   <w:style w:type="table" w:default="1" w:styleId="NormaleTabelle">
@@ -11297,7 +11267,7 @@
 </file>
 
 <file path=customXml/itemProps1.xml><?xml version="1.0" encoding="utf-8"?>
-<ds:datastoreItem xmlns:ds="http://schemas.openxmlformats.org/officeDocument/2006/customXml" ds:itemID="{27896799-10F5-4DEC-8A0D-5FB2081716A4}">
+<ds:datastoreItem xmlns:ds="http://schemas.openxmlformats.org/officeDocument/2006/customXml" ds:itemID="{BB87A098-EFD8-5D4E-A60F-7C3D177C7BFE}">
   <ds:schemaRefs>
     <ds:schemaRef ds:uri="http://schemas.openxmlformats.org/officeDocument/2006/bibliography"/>
   </ds:schemaRefs>

</xml_diff>